<commit_message>
Last version of project suka blyat
</commit_message>
<xml_diff>
--- a/Docs/Problem formulation.docx
+++ b/Docs/Problem formulation.docx
@@ -1099,15 +1099,7 @@
                             <w:sz w:val="28"/>
                             <w:szCs w:val="28"/>
                           </w:rPr>
-                          <m:t>α</m:t>
-                        </m:r>
-                        <m:r>
-                          <w:rPr>
-                            <w:rFonts w:ascii="Cambria Math" w:hAnsi="Cambria Math" w:cs="Times New Roman"/>
-                            <w:sz w:val="28"/>
-                            <w:szCs w:val="28"/>
-                          </w:rPr>
-                          <m:t>-</m:t>
+                          <m:t>α-</m:t>
                         </m:r>
                         <m:sSub>
                           <m:sSubPr>
@@ -10986,6 +10978,7 @@
           <w:rFonts w:ascii="Times New Roman" w:eastAsiaTheme="minorEastAsia" w:hAnsi="Times New Roman" w:cs="Times New Roman"/>
           <w:sz w:val="28"/>
           <w:szCs w:val="28"/>
+          <w:lang w:val="en-US"/>
         </w:rPr>
       </w:pPr>
       <w:r>
@@ -10997,6 +10990,1043 @@
         <w:t>Тогда:</w:t>
       </w:r>
     </w:p>
+    <w:tbl>
+      <w:tblPr>
+        <w:tblStyle w:val="a5"/>
+        <w:tblW w:w="0" w:type="auto"/>
+        <w:tblBorders>
+          <w:top w:val="none" w:sz="0" w:space="0" w:color="auto"/>
+          <w:left w:val="none" w:sz="0" w:space="0" w:color="auto"/>
+          <w:bottom w:val="none" w:sz="0" w:space="0" w:color="auto"/>
+          <w:right w:val="none" w:sz="0" w:space="0" w:color="auto"/>
+          <w:insideH w:val="none" w:sz="0" w:space="0" w:color="auto"/>
+          <w:insideV w:val="none" w:sz="0" w:space="0" w:color="auto"/>
+        </w:tblBorders>
+        <w:tblLook w:val="04A0" w:firstRow="1" w:lastRow="0" w:firstColumn="1" w:lastColumn="0" w:noHBand="0" w:noVBand="1"/>
+      </w:tblPr>
+      <w:tblGrid>
+        <w:gridCol w:w="8454"/>
+        <w:gridCol w:w="893"/>
+      </w:tblGrid>
+      <w:tr>
+        <w:trPr>
+          <w:trHeight w:val="515"/>
+        </w:trPr>
+        <w:tc>
+          <w:tcPr>
+            <w:tcW w:w="8454" w:type="dxa"/>
+            <w:vAlign w:val="center"/>
+          </w:tcPr>
+          <w:p>
+            <w:pPr>
+              <w:rPr>
+                <w:rFonts w:ascii="Times New Roman" w:eastAsiaTheme="minorEastAsia" w:hAnsi="Times New Roman" w:cs="Times New Roman"/>
+                <w:b/>
+                <w:sz w:val="28"/>
+                <w:szCs w:val="28"/>
+                <w:lang w:val="en-US"/>
+              </w:rPr>
+            </w:pPr>
+            <m:oMathPara>
+              <m:oMath>
+                <m:nary>
+                  <m:naryPr>
+                    <m:chr m:val="∬"/>
+                    <m:limLoc m:val="undOvr"/>
+                    <m:ctrlPr>
+                      <w:rPr>
+                        <w:rFonts w:ascii="Cambria Math" w:eastAsiaTheme="minorEastAsia" w:hAnsi="Cambria Math" w:cs="Times New Roman"/>
+                        <w:i/>
+                        <w:sz w:val="28"/>
+                        <w:szCs w:val="28"/>
+                      </w:rPr>
+                    </m:ctrlPr>
+                  </m:naryPr>
+                  <m:sub>
+                    <m:r>
+                      <m:rPr>
+                        <m:sty m:val="p"/>
+                      </m:rPr>
+                      <w:rPr>
+                        <w:rFonts w:ascii="Cambria Math" w:eastAsiaTheme="minorEastAsia" w:hAnsi="Cambria Math" w:cs="Times New Roman"/>
+                        <w:sz w:val="28"/>
+                        <w:szCs w:val="28"/>
+                      </w:rPr>
+                      <m:t>Ω</m:t>
+                    </m:r>
+                  </m:sub>
+                  <m:sup/>
+                  <m:e>
+                    <m:sSub>
+                      <m:sSubPr>
+                        <m:ctrlPr>
+                          <w:rPr>
+                            <w:rFonts w:ascii="Cambria Math" w:hAnsi="Cambria Math" w:cs="Times New Roman"/>
+                            <w:i/>
+                            <w:sz w:val="28"/>
+                            <w:szCs w:val="28"/>
+                          </w:rPr>
+                        </m:ctrlPr>
+                      </m:sSubPr>
+                      <m:e>
+                        <m:r>
+                          <w:rPr>
+                            <w:rFonts w:ascii="Cambria Math" w:hAnsi="Cambria Math" w:cs="Times New Roman"/>
+                            <w:sz w:val="28"/>
+                            <w:szCs w:val="28"/>
+                            <w:lang w:val="en-US"/>
+                          </w:rPr>
+                          <m:t>S</m:t>
+                        </m:r>
+                      </m:e>
+                      <m:sub>
+                        <m:r>
+                          <w:rPr>
+                            <w:rFonts w:ascii="Cambria Math" w:hAnsi="Cambria Math" w:cs="Times New Roman"/>
+                            <w:sz w:val="28"/>
+                            <w:szCs w:val="28"/>
+                          </w:rPr>
+                          <m:t>ε</m:t>
+                        </m:r>
+                      </m:sub>
+                    </m:sSub>
+                    <m:sSup>
+                      <m:sSupPr>
+                        <m:ctrlPr>
+                          <w:rPr>
+                            <w:rFonts w:ascii="Cambria Math" w:hAnsi="Cambria Math" w:cs="Times New Roman"/>
+                            <w:i/>
+                            <w:sz w:val="28"/>
+                            <w:szCs w:val="28"/>
+                            <w:lang w:val="en-US"/>
+                          </w:rPr>
+                        </m:ctrlPr>
+                      </m:sSupPr>
+                      <m:e>
+                        <m:r>
+                          <w:rPr>
+                            <w:rFonts w:ascii="Cambria Math" w:hAnsi="Cambria Math" w:cs="Times New Roman"/>
+                            <w:sz w:val="28"/>
+                            <w:szCs w:val="28"/>
+                            <w:lang w:val="en-US"/>
+                          </w:rPr>
+                          <m:t>p</m:t>
+                        </m:r>
+                      </m:e>
+                      <m:sup>
+                        <m:r>
+                          <w:rPr>
+                            <w:rFonts w:ascii="Cambria Math" w:hAnsi="Cambria Math" w:cs="Times New Roman"/>
+                            <w:sz w:val="28"/>
+                            <w:szCs w:val="28"/>
+                            <w:lang w:val="en-US"/>
+                          </w:rPr>
+                          <m:t>n+1</m:t>
+                        </m:r>
+                      </m:sup>
+                    </m:sSup>
+                    <m:r>
+                      <w:rPr>
+                        <w:rFonts w:ascii="Cambria Math" w:hAnsi="Cambria Math" w:cs="Times New Roman"/>
+                        <w:sz w:val="28"/>
+                        <w:szCs w:val="28"/>
+                        <w:lang w:val="en-US"/>
+                      </w:rPr>
+                      <m:t>φ d</m:t>
+                    </m:r>
+                    <m:r>
+                      <m:rPr>
+                        <m:sty m:val="p"/>
+                      </m:rPr>
+                      <w:rPr>
+                        <w:rFonts w:ascii="Cambria Math" w:hAnsi="Cambria Math" w:cs="Times New Roman"/>
+                        <w:sz w:val="28"/>
+                        <w:szCs w:val="28"/>
+                        <w:lang w:val="en-US"/>
+                      </w:rPr>
+                      <m:t>Ω</m:t>
+                    </m:r>
+                  </m:e>
+                </m:nary>
+                <m:r>
+                  <w:rPr>
+                    <w:rFonts w:ascii="Cambria Math" w:eastAsiaTheme="minorEastAsia" w:hAnsi="Cambria Math" w:cs="Times New Roman"/>
+                    <w:sz w:val="28"/>
+                    <w:szCs w:val="28"/>
+                  </w:rPr>
+                  <m:t>+</m:t>
+                </m:r>
+                <m:nary>
+                  <m:naryPr>
+                    <m:chr m:val="∬"/>
+                    <m:limLoc m:val="undOvr"/>
+                    <m:ctrlPr>
+                      <w:rPr>
+                        <w:rFonts w:ascii="Cambria Math" w:eastAsiaTheme="minorEastAsia" w:hAnsi="Cambria Math" w:cs="Times New Roman"/>
+                        <w:i/>
+                        <w:sz w:val="28"/>
+                        <w:szCs w:val="28"/>
+                      </w:rPr>
+                    </m:ctrlPr>
+                  </m:naryPr>
+                  <m:sub>
+                    <m:r>
+                      <m:rPr>
+                        <m:sty m:val="p"/>
+                      </m:rPr>
+                      <w:rPr>
+                        <w:rFonts w:ascii="Cambria Math" w:eastAsiaTheme="minorEastAsia" w:hAnsi="Cambria Math" w:cs="Times New Roman"/>
+                        <w:sz w:val="28"/>
+                        <w:szCs w:val="28"/>
+                      </w:rPr>
+                      <m:t>Ω</m:t>
+                    </m:r>
+                  </m:sub>
+                  <m:sup/>
+                  <m:e>
+                    <m:r>
+                      <w:rPr>
+                        <w:rFonts w:ascii="Cambria Math" w:hAnsi="Cambria Math" w:cs="Times New Roman"/>
+                        <w:sz w:val="28"/>
+                        <w:szCs w:val="28"/>
+                      </w:rPr>
+                      <m:t>∆t</m:t>
+                    </m:r>
+                    <m:f>
+                      <m:fPr>
+                        <m:ctrlPr>
+                          <w:rPr>
+                            <w:rFonts w:ascii="Cambria Math" w:hAnsi="Cambria Math" w:cs="Times New Roman"/>
+                            <w:i/>
+                            <w:sz w:val="28"/>
+                            <w:szCs w:val="28"/>
+                          </w:rPr>
+                        </m:ctrlPr>
+                      </m:fPr>
+                      <m:num>
+                        <m:sSub>
+                          <m:sSubPr>
+                            <m:ctrlPr>
+                              <w:rPr>
+                                <w:rFonts w:ascii="Cambria Math" w:hAnsi="Cambria Math" w:cs="Times New Roman"/>
+                                <w:i/>
+                                <w:sz w:val="28"/>
+                                <w:szCs w:val="28"/>
+                              </w:rPr>
+                            </m:ctrlPr>
+                          </m:sSubPr>
+                          <m:e>
+                            <m:r>
+                              <w:rPr>
+                                <w:rFonts w:ascii="Cambria Math" w:hAnsi="Cambria Math" w:cs="Times New Roman"/>
+                                <w:sz w:val="28"/>
+                                <w:szCs w:val="28"/>
+                              </w:rPr>
+                              <m:t>k</m:t>
+                            </m:r>
+                          </m:e>
+                          <m:sub>
+                            <m:r>
+                              <w:rPr>
+                                <w:rFonts w:ascii="Cambria Math" w:hAnsi="Cambria Math" w:cs="Times New Roman"/>
+                                <w:sz w:val="28"/>
+                                <w:szCs w:val="28"/>
+                              </w:rPr>
+                              <m:t>r</m:t>
+                            </m:r>
+                          </m:sub>
+                        </m:sSub>
+                      </m:num>
+                      <m:den>
+                        <m:sSub>
+                          <m:sSubPr>
+                            <m:ctrlPr>
+                              <w:rPr>
+                                <w:rFonts w:ascii="Cambria Math" w:hAnsi="Cambria Math" w:cs="Times New Roman"/>
+                                <w:i/>
+                                <w:sz w:val="28"/>
+                                <w:szCs w:val="28"/>
+                              </w:rPr>
+                            </m:ctrlPr>
+                          </m:sSubPr>
+                          <m:e>
+                            <m:r>
+                              <w:rPr>
+                                <w:rFonts w:ascii="Cambria Math" w:hAnsi="Cambria Math" w:cs="Times New Roman"/>
+                                <w:sz w:val="28"/>
+                                <w:szCs w:val="28"/>
+                              </w:rPr>
+                              <m:t>η</m:t>
+                            </m:r>
+                          </m:e>
+                          <m:sub>
+                            <m:r>
+                              <w:rPr>
+                                <w:rFonts w:ascii="Cambria Math" w:hAnsi="Cambria Math" w:cs="Times New Roman"/>
+                                <w:sz w:val="28"/>
+                                <w:szCs w:val="28"/>
+                              </w:rPr>
+                              <m:t>r</m:t>
+                            </m:r>
+                          </m:sub>
+                        </m:sSub>
+                      </m:den>
+                    </m:f>
+                    <m:r>
+                      <m:rPr>
+                        <m:sty m:val="p"/>
+                      </m:rPr>
+                      <w:rPr>
+                        <w:rFonts w:ascii="Cambria Math" w:hAnsi="Cambria Math" w:cs="Times New Roman"/>
+                        <w:sz w:val="28"/>
+                        <w:szCs w:val="28"/>
+                      </w:rPr>
+                      <m:t>∇</m:t>
+                    </m:r>
+                    <m:sSup>
+                      <m:sSupPr>
+                        <m:ctrlPr>
+                          <w:rPr>
+                            <w:rFonts w:ascii="Cambria Math" w:hAnsi="Cambria Math" w:cs="Times New Roman"/>
+                            <w:i/>
+                            <w:sz w:val="28"/>
+                            <w:szCs w:val="28"/>
+                            <w:lang w:val="en-US"/>
+                          </w:rPr>
+                        </m:ctrlPr>
+                      </m:sSupPr>
+                      <m:e>
+                        <m:r>
+                          <w:rPr>
+                            <w:rFonts w:ascii="Cambria Math" w:hAnsi="Cambria Math" w:cs="Times New Roman"/>
+                            <w:sz w:val="28"/>
+                            <w:szCs w:val="28"/>
+                            <w:lang w:val="en-US"/>
+                          </w:rPr>
+                          <m:t>p</m:t>
+                        </m:r>
+                      </m:e>
+                      <m:sup>
+                        <m:r>
+                          <w:rPr>
+                            <w:rFonts w:ascii="Cambria Math" w:hAnsi="Cambria Math" w:cs="Times New Roman"/>
+                            <w:sz w:val="28"/>
+                            <w:szCs w:val="28"/>
+                            <w:lang w:val="en-US"/>
+                          </w:rPr>
+                          <m:t>n+1</m:t>
+                        </m:r>
+                      </m:sup>
+                    </m:sSup>
+                    <m:r>
+                      <w:rPr>
+                        <w:rFonts w:ascii="Cambria Math" w:hAnsi="Cambria Math" w:cs="Times New Roman"/>
+                        <w:sz w:val="28"/>
+                        <w:szCs w:val="28"/>
+                      </w:rPr>
+                      <m:t>∙</m:t>
+                    </m:r>
+                    <m:r>
+                      <m:rPr>
+                        <m:sty m:val="p"/>
+                      </m:rPr>
+                      <w:rPr>
+                        <w:rFonts w:ascii="Cambria Math" w:hAnsi="Cambria Math" w:cs="Times New Roman"/>
+                        <w:sz w:val="28"/>
+                        <w:szCs w:val="28"/>
+                      </w:rPr>
+                      <m:t>∇</m:t>
+                    </m:r>
+                    <m:r>
+                      <w:rPr>
+                        <w:rFonts w:ascii="Cambria Math" w:hAnsi="Cambria Math" w:cs="Times New Roman"/>
+                        <w:sz w:val="28"/>
+                        <w:szCs w:val="28"/>
+                      </w:rPr>
+                      <m:t>φ</m:t>
+                    </m:r>
+                  </m:e>
+                </m:nary>
+                <m:r>
+                  <w:rPr>
+                    <w:rFonts w:ascii="Cambria Math" w:hAnsi="Cambria Math" w:cs="Times New Roman"/>
+                    <w:sz w:val="28"/>
+                    <w:szCs w:val="28"/>
+                    <w:lang w:val="en-US"/>
+                  </w:rPr>
+                  <m:t>d</m:t>
+                </m:r>
+                <m:r>
+                  <m:rPr>
+                    <m:sty m:val="p"/>
+                  </m:rPr>
+                  <w:rPr>
+                    <w:rFonts w:ascii="Cambria Math" w:hAnsi="Cambria Math" w:cs="Times New Roman"/>
+                    <w:sz w:val="28"/>
+                    <w:szCs w:val="28"/>
+                    <w:lang w:val="en-US"/>
+                  </w:rPr>
+                  <m:t>Ω+</m:t>
+                </m:r>
+                <m:nary>
+                  <m:naryPr>
+                    <m:chr m:val="∮"/>
+                    <m:limLoc m:val="undOvr"/>
+                    <m:ctrlPr>
+                      <w:rPr>
+                        <w:rFonts w:ascii="Cambria Math" w:hAnsi="Cambria Math" w:cs="Times New Roman"/>
+                        <w:sz w:val="28"/>
+                        <w:szCs w:val="28"/>
+                        <w:lang w:val="en-US"/>
+                      </w:rPr>
+                    </m:ctrlPr>
+                  </m:naryPr>
+                  <m:sub>
+                    <m:sSub>
+                      <m:sSubPr>
+                        <m:ctrlPr>
+                          <w:rPr>
+                            <w:rFonts w:ascii="Cambria Math" w:hAnsi="Cambria Math" w:cs="Times New Roman"/>
+                            <w:sz w:val="28"/>
+                            <w:szCs w:val="28"/>
+                          </w:rPr>
+                        </m:ctrlPr>
+                      </m:sSubPr>
+                      <m:e>
+                        <m:r>
+                          <m:rPr>
+                            <m:sty m:val="p"/>
+                          </m:rPr>
+                          <w:rPr>
+                            <w:rFonts w:ascii="Cambria Math" w:hAnsi="Cambria Math" w:cs="Times New Roman"/>
+                            <w:sz w:val="28"/>
+                            <w:szCs w:val="28"/>
+                          </w:rPr>
+                          <m:t>Γ</m:t>
+                        </m:r>
+                      </m:e>
+                      <m:sub>
+                        <m:r>
+                          <w:rPr>
+                            <w:rFonts w:ascii="Cambria Math" w:hAnsi="Cambria Math" w:cs="Times New Roman"/>
+                            <w:sz w:val="28"/>
+                            <w:szCs w:val="28"/>
+                          </w:rPr>
+                          <m:t>f</m:t>
+                        </m:r>
+                      </m:sub>
+                    </m:sSub>
+                  </m:sub>
+                  <m:sup/>
+                  <m:e>
+                    <m:r>
+                      <w:rPr>
+                        <w:rFonts w:ascii="Cambria Math" w:hAnsi="Cambria Math" w:cs="Times New Roman"/>
+                        <w:sz w:val="28"/>
+                        <w:szCs w:val="28"/>
+                      </w:rPr>
+                      <m:t>∆t</m:t>
+                    </m:r>
+                    <m:f>
+                      <m:fPr>
+                        <m:ctrlPr>
+                          <w:rPr>
+                            <w:rFonts w:ascii="Cambria Math" w:eastAsiaTheme="minorEastAsia" w:hAnsi="Cambria Math" w:cs="Times New Roman"/>
+                            <w:i/>
+                            <w:sz w:val="28"/>
+                            <w:szCs w:val="28"/>
+                            <w:lang w:val="en-US"/>
+                          </w:rPr>
+                        </m:ctrlPr>
+                      </m:fPr>
+                      <m:num>
+                        <m:r>
+                          <w:rPr>
+                            <w:rFonts w:ascii="Cambria Math" w:eastAsiaTheme="minorEastAsia" w:hAnsi="Cambria Math" w:cs="Times New Roman"/>
+                            <w:sz w:val="28"/>
+                            <w:szCs w:val="28"/>
+                            <w:lang w:val="en-US"/>
+                          </w:rPr>
+                          <m:t>∂w</m:t>
+                        </m:r>
+                      </m:num>
+                      <m:den>
+                        <m:r>
+                          <w:rPr>
+                            <w:rFonts w:ascii="Cambria Math" w:eastAsiaTheme="minorEastAsia" w:hAnsi="Cambria Math" w:cs="Times New Roman"/>
+                            <w:sz w:val="28"/>
+                            <w:szCs w:val="28"/>
+                            <w:lang w:val="en-US"/>
+                          </w:rPr>
+                          <m:t>∂t</m:t>
+                        </m:r>
+                      </m:den>
+                    </m:f>
+                    <m:r>
+                      <w:rPr>
+                        <w:rFonts w:ascii="Cambria Math" w:eastAsiaTheme="minorEastAsia" w:hAnsi="Cambria Math" w:cs="Times New Roman"/>
+                        <w:sz w:val="28"/>
+                        <w:szCs w:val="28"/>
+                      </w:rPr>
+                      <m:t>φ</m:t>
+                    </m:r>
+                    <m:r>
+                      <w:rPr>
+                        <w:rFonts w:ascii="Cambria Math" w:eastAsiaTheme="minorEastAsia" w:hAnsi="Cambria Math" w:cs="Times New Roman"/>
+                        <w:sz w:val="28"/>
+                        <w:szCs w:val="28"/>
+                        <w:lang w:val="en-US"/>
+                      </w:rPr>
+                      <m:t>dS</m:t>
+                    </m:r>
+                  </m:e>
+                </m:nary>
+                <m:r>
+                  <m:rPr>
+                    <m:sty m:val="bi"/>
+                  </m:rPr>
+                  <w:rPr>
+                    <w:rFonts w:ascii="Cambria Math" w:hAnsi="Cambria Math" w:cs="Times New Roman"/>
+                    <w:sz w:val="28"/>
+                    <w:szCs w:val="28"/>
+                    <w:lang w:val="en-US"/>
+                  </w:rPr>
+                  <m:t>+</m:t>
+                </m:r>
+                <m:nary>
+                  <m:naryPr>
+                    <m:chr m:val="∮"/>
+                    <m:limLoc m:val="undOvr"/>
+                    <m:ctrlPr>
+                      <w:rPr>
+                        <w:rFonts w:ascii="Cambria Math" w:hAnsi="Cambria Math" w:cs="Times New Roman"/>
+                        <w:sz w:val="28"/>
+                        <w:szCs w:val="28"/>
+                        <w:lang w:val="en-US"/>
+                      </w:rPr>
+                    </m:ctrlPr>
+                  </m:naryPr>
+                  <m:sub>
+                    <m:sSub>
+                      <m:sSubPr>
+                        <m:ctrlPr>
+                          <w:rPr>
+                            <w:rFonts w:ascii="Cambria Math" w:hAnsi="Cambria Math" w:cs="Times New Roman"/>
+                            <w:sz w:val="28"/>
+                            <w:szCs w:val="28"/>
+                          </w:rPr>
+                        </m:ctrlPr>
+                      </m:sSubPr>
+                      <m:e>
+                        <m:r>
+                          <m:rPr>
+                            <m:sty m:val="p"/>
+                          </m:rPr>
+                          <w:rPr>
+                            <w:rFonts w:ascii="Cambria Math" w:hAnsi="Cambria Math" w:cs="Times New Roman"/>
+                            <w:sz w:val="28"/>
+                            <w:szCs w:val="28"/>
+                          </w:rPr>
+                          <m:t>Γ</m:t>
+                        </m:r>
+                      </m:e>
+                      <m:sub>
+                        <m:r>
+                          <w:rPr>
+                            <w:rFonts w:ascii="Cambria Math" w:hAnsi="Cambria Math" w:cs="Times New Roman"/>
+                            <w:sz w:val="28"/>
+                            <w:szCs w:val="28"/>
+                          </w:rPr>
+                          <m:t>f</m:t>
+                        </m:r>
+                      </m:sub>
+                    </m:sSub>
+                  </m:sub>
+                  <m:sup/>
+                  <m:e>
+                    <m:r>
+                      <w:rPr>
+                        <w:rFonts w:ascii="Cambria Math" w:hAnsi="Cambria Math" w:cs="Times New Roman"/>
+                        <w:sz w:val="28"/>
+                        <w:szCs w:val="28"/>
+                      </w:rPr>
+                      <m:t>∆t</m:t>
+                    </m:r>
+                    <m:f>
+                      <m:fPr>
+                        <m:ctrlPr>
+                          <w:rPr>
+                            <w:rFonts w:ascii="Cambria Math" w:eastAsiaTheme="minorEastAsia" w:hAnsi="Cambria Math" w:cs="Times New Roman"/>
+                            <w:i/>
+                            <w:sz w:val="28"/>
+                            <w:szCs w:val="28"/>
+                            <w:lang w:val="en-US"/>
+                          </w:rPr>
+                        </m:ctrlPr>
+                      </m:fPr>
+                      <m:num>
+                        <m:sSup>
+                          <m:sSupPr>
+                            <m:ctrlPr>
+                              <w:rPr>
+                                <w:rFonts w:ascii="Cambria Math" w:eastAsiaTheme="minorEastAsia" w:hAnsi="Cambria Math" w:cs="Times New Roman"/>
+                                <w:i/>
+                                <w:sz w:val="28"/>
+                                <w:szCs w:val="28"/>
+                                <w:lang w:val="en-US"/>
+                              </w:rPr>
+                            </m:ctrlPr>
+                          </m:sSupPr>
+                          <m:e>
+                            <m:r>
+                              <w:rPr>
+                                <w:rFonts w:ascii="Cambria Math" w:eastAsiaTheme="minorEastAsia" w:hAnsi="Cambria Math" w:cs="Times New Roman"/>
+                                <w:sz w:val="28"/>
+                                <w:szCs w:val="28"/>
+                                <w:lang w:val="en-US"/>
+                              </w:rPr>
+                              <m:t>w</m:t>
+                            </m:r>
+                          </m:e>
+                          <m:sup>
+                            <m:r>
+                              <w:rPr>
+                                <w:rFonts w:ascii="Cambria Math" w:eastAsiaTheme="minorEastAsia" w:hAnsi="Cambria Math" w:cs="Times New Roman"/>
+                                <w:sz w:val="28"/>
+                                <w:szCs w:val="28"/>
+                              </w:rPr>
+                              <m:t>3</m:t>
+                            </m:r>
+                          </m:sup>
+                        </m:sSup>
+                      </m:num>
+                      <m:den>
+                        <m:r>
+                          <w:rPr>
+                            <w:rFonts w:ascii="Cambria Math" w:eastAsiaTheme="minorEastAsia" w:hAnsi="Cambria Math" w:cs="Times New Roman"/>
+                            <w:sz w:val="28"/>
+                            <w:szCs w:val="28"/>
+                          </w:rPr>
+                          <m:t>3</m:t>
+                        </m:r>
+                        <m:sSub>
+                          <m:sSubPr>
+                            <m:ctrlPr>
+                              <w:rPr>
+                                <w:rFonts w:ascii="Cambria Math" w:hAnsi="Cambria Math" w:cs="Times New Roman"/>
+                                <w:i/>
+                                <w:sz w:val="28"/>
+                                <w:szCs w:val="28"/>
+                              </w:rPr>
+                            </m:ctrlPr>
+                          </m:sSubPr>
+                          <m:e>
+                            <m:r>
+                              <w:rPr>
+                                <w:rFonts w:ascii="Cambria Math" w:hAnsi="Cambria Math" w:cs="Times New Roman"/>
+                                <w:sz w:val="28"/>
+                                <w:szCs w:val="28"/>
+                              </w:rPr>
+                              <m:t>η</m:t>
+                            </m:r>
+                          </m:e>
+                          <m:sub>
+                            <m:r>
+                              <w:rPr>
+                                <w:rFonts w:ascii="Cambria Math" w:hAnsi="Cambria Math" w:cs="Times New Roman"/>
+                                <w:sz w:val="28"/>
+                                <w:szCs w:val="28"/>
+                              </w:rPr>
+                              <m:t>f</m:t>
+                            </m:r>
+                          </m:sub>
+                        </m:sSub>
+                      </m:den>
+                    </m:f>
+                    <m:f>
+                      <m:fPr>
+                        <m:ctrlPr>
+                          <w:rPr>
+                            <w:rFonts w:ascii="Cambria Math" w:eastAsiaTheme="minorEastAsia" w:hAnsi="Cambria Math" w:cs="Times New Roman"/>
+                            <w:i/>
+                            <w:sz w:val="28"/>
+                            <w:szCs w:val="28"/>
+                            <w:lang w:val="en-US"/>
+                          </w:rPr>
+                        </m:ctrlPr>
+                      </m:fPr>
+                      <m:num>
+                        <m:r>
+                          <w:rPr>
+                            <w:rFonts w:ascii="Cambria Math" w:eastAsiaTheme="minorEastAsia" w:hAnsi="Cambria Math" w:cs="Times New Roman"/>
+                            <w:sz w:val="28"/>
+                            <w:szCs w:val="28"/>
+                            <w:lang w:val="en-US"/>
+                          </w:rPr>
+                          <m:t>∂</m:t>
+                        </m:r>
+                        <m:sSup>
+                          <m:sSupPr>
+                            <m:ctrlPr>
+                              <w:rPr>
+                                <w:rFonts w:ascii="Cambria Math" w:hAnsi="Cambria Math" w:cs="Times New Roman"/>
+                                <w:i/>
+                                <w:sz w:val="28"/>
+                                <w:szCs w:val="28"/>
+                                <w:lang w:val="en-US"/>
+                              </w:rPr>
+                            </m:ctrlPr>
+                          </m:sSupPr>
+                          <m:e>
+                            <m:r>
+                              <w:rPr>
+                                <w:rFonts w:ascii="Cambria Math" w:hAnsi="Cambria Math" w:cs="Times New Roman"/>
+                                <w:sz w:val="28"/>
+                                <w:szCs w:val="28"/>
+                                <w:lang w:val="en-US"/>
+                              </w:rPr>
+                              <m:t>p</m:t>
+                            </m:r>
+                          </m:e>
+                          <m:sup>
+                            <m:r>
+                              <w:rPr>
+                                <w:rFonts w:ascii="Cambria Math" w:hAnsi="Cambria Math" w:cs="Times New Roman"/>
+                                <w:sz w:val="28"/>
+                                <w:szCs w:val="28"/>
+                                <w:lang w:val="en-US"/>
+                              </w:rPr>
+                              <m:t>n+1</m:t>
+                            </m:r>
+                          </m:sup>
+                        </m:sSup>
+                      </m:num>
+                      <m:den>
+                        <m:r>
+                          <w:rPr>
+                            <w:rFonts w:ascii="Cambria Math" w:eastAsiaTheme="minorEastAsia" w:hAnsi="Cambria Math" w:cs="Times New Roman"/>
+                            <w:sz w:val="28"/>
+                            <w:szCs w:val="28"/>
+                            <w:lang w:val="en-US"/>
+                          </w:rPr>
+                          <m:t>∂x</m:t>
+                        </m:r>
+                      </m:den>
+                    </m:f>
+                    <m:f>
+                      <m:fPr>
+                        <m:ctrlPr>
+                          <w:rPr>
+                            <w:rFonts w:ascii="Cambria Math" w:eastAsiaTheme="minorEastAsia" w:hAnsi="Cambria Math" w:cs="Times New Roman"/>
+                            <w:i/>
+                            <w:sz w:val="28"/>
+                            <w:szCs w:val="28"/>
+                            <w:lang w:val="en-US"/>
+                          </w:rPr>
+                        </m:ctrlPr>
+                      </m:fPr>
+                      <m:num>
+                        <m:r>
+                          <w:rPr>
+                            <w:rFonts w:ascii="Cambria Math" w:eastAsiaTheme="minorEastAsia" w:hAnsi="Cambria Math" w:cs="Times New Roman"/>
+                            <w:sz w:val="28"/>
+                            <w:szCs w:val="28"/>
+                            <w:lang w:val="en-US"/>
+                          </w:rPr>
+                          <m:t>∂φ</m:t>
+                        </m:r>
+                      </m:num>
+                      <m:den>
+                        <m:r>
+                          <w:rPr>
+                            <w:rFonts w:ascii="Cambria Math" w:eastAsiaTheme="minorEastAsia" w:hAnsi="Cambria Math" w:cs="Times New Roman"/>
+                            <w:sz w:val="28"/>
+                            <w:szCs w:val="28"/>
+                            <w:lang w:val="en-US"/>
+                          </w:rPr>
+                          <m:t>∂x</m:t>
+                        </m:r>
+                      </m:den>
+                    </m:f>
+                    <m:r>
+                      <w:rPr>
+                        <w:rFonts w:ascii="Cambria Math" w:eastAsiaTheme="minorEastAsia" w:hAnsi="Cambria Math" w:cs="Times New Roman"/>
+                        <w:sz w:val="28"/>
+                        <w:szCs w:val="28"/>
+                      </w:rPr>
+                      <m:t>dS</m:t>
+                    </m:r>
+                  </m:e>
+                </m:nary>
+                <m:r>
+                  <w:rPr>
+                    <w:rFonts w:ascii="Cambria Math" w:hAnsi="Cambria Math" w:cs="Times New Roman"/>
+                    <w:sz w:val="28"/>
+                    <w:szCs w:val="28"/>
+                    <w:lang w:val="en-US"/>
+                  </w:rPr>
+                  <m:t>=</m:t>
+                </m:r>
+                <m:r>
+                  <w:rPr>
+                    <w:rFonts w:ascii="Cambria Math" w:hAnsi="Cambria Math" w:cs="Times New Roman"/>
+                    <w:sz w:val="28"/>
+                    <w:szCs w:val="28"/>
+                  </w:rPr>
+                  <m:t xml:space="preserve">∆t </m:t>
+                </m:r>
+                <m:r>
+                  <w:rPr>
+                    <w:rFonts w:ascii="Cambria Math" w:hAnsi="Cambria Math" w:cs="Times New Roman"/>
+                    <w:sz w:val="28"/>
+                    <w:szCs w:val="28"/>
+                    <w:lang w:val="en-US"/>
+                  </w:rPr>
+                  <m:t>Q</m:t>
+                </m:r>
+                <m:d>
+                  <m:dPr>
+                    <m:ctrlPr>
+                      <w:rPr>
+                        <w:rFonts w:ascii="Cambria Math" w:hAnsi="Cambria Math" w:cs="Times New Roman"/>
+                        <w:i/>
+                        <w:sz w:val="28"/>
+                        <w:szCs w:val="28"/>
+                        <w:lang w:val="en-US"/>
+                      </w:rPr>
+                    </m:ctrlPr>
+                  </m:dPr>
+                  <m:e>
+                    <m:r>
+                      <w:rPr>
+                        <w:rFonts w:ascii="Cambria Math" w:hAnsi="Cambria Math" w:cs="Times New Roman"/>
+                        <w:sz w:val="28"/>
+                        <w:szCs w:val="28"/>
+                        <w:lang w:val="en-US"/>
+                      </w:rPr>
+                      <m:t>t</m:t>
+                    </m:r>
+                  </m:e>
+                </m:d>
+                <m:r>
+                  <w:rPr>
+                    <w:rFonts w:ascii="Cambria Math" w:hAnsi="Cambria Math" w:cs="Times New Roman"/>
+                    <w:sz w:val="28"/>
+                    <w:szCs w:val="28"/>
+                    <w:lang w:val="en-US"/>
+                  </w:rPr>
+                  <m:t>φ</m:t>
+                </m:r>
+                <m:d>
+                  <m:dPr>
+                    <m:ctrlPr>
+                      <w:rPr>
+                        <w:rFonts w:ascii="Cambria Math" w:hAnsi="Cambria Math" w:cs="Times New Roman"/>
+                        <w:i/>
+                        <w:sz w:val="28"/>
+                        <w:szCs w:val="28"/>
+                        <w:lang w:val="en-US"/>
+                      </w:rPr>
+                    </m:ctrlPr>
+                  </m:dPr>
+                  <m:e>
+                    <m:r>
+                      <w:rPr>
+                        <w:rFonts w:ascii="Cambria Math" w:hAnsi="Cambria Math" w:cs="Times New Roman"/>
+                        <w:sz w:val="28"/>
+                        <w:szCs w:val="28"/>
+                        <w:lang w:val="en-US"/>
+                      </w:rPr>
+                      <m:t>0,0</m:t>
+                    </m:r>
+                  </m:e>
+                </m:d>
+                <m:r>
+                  <w:rPr>
+                    <w:rFonts w:ascii="Cambria Math" w:hAnsi="Cambria Math" w:cs="Times New Roman"/>
+                    <w:sz w:val="28"/>
+                    <w:szCs w:val="28"/>
+                    <w:lang w:val="en-US"/>
+                  </w:rPr>
+                  <m:t>+</m:t>
+                </m:r>
+                <m:nary>
+                  <m:naryPr>
+                    <m:chr m:val="∬"/>
+                    <m:limLoc m:val="undOvr"/>
+                    <m:ctrlPr>
+                      <w:rPr>
+                        <w:rFonts w:ascii="Cambria Math" w:eastAsiaTheme="minorEastAsia" w:hAnsi="Cambria Math" w:cs="Times New Roman"/>
+                        <w:i/>
+                        <w:sz w:val="28"/>
+                        <w:szCs w:val="28"/>
+                      </w:rPr>
+                    </m:ctrlPr>
+                  </m:naryPr>
+                  <m:sub>
+                    <m:r>
+                      <m:rPr>
+                        <m:sty m:val="p"/>
+                      </m:rPr>
+                      <w:rPr>
+                        <w:rFonts w:ascii="Cambria Math" w:eastAsiaTheme="minorEastAsia" w:hAnsi="Cambria Math" w:cs="Times New Roman"/>
+                        <w:sz w:val="28"/>
+                        <w:szCs w:val="28"/>
+                      </w:rPr>
+                      <m:t>Ω</m:t>
+                    </m:r>
+                  </m:sub>
+                  <m:sup/>
+                  <m:e>
+                    <m:sSub>
+                      <m:sSubPr>
+                        <m:ctrlPr>
+                          <w:rPr>
+                            <w:rFonts w:ascii="Cambria Math" w:hAnsi="Cambria Math" w:cs="Times New Roman"/>
+                            <w:i/>
+                            <w:sz w:val="28"/>
+                            <w:szCs w:val="28"/>
+                          </w:rPr>
+                        </m:ctrlPr>
+                      </m:sSubPr>
+                      <m:e>
+                        <m:r>
+                          <w:rPr>
+                            <w:rFonts w:ascii="Cambria Math" w:hAnsi="Cambria Math" w:cs="Times New Roman"/>
+                            <w:sz w:val="28"/>
+                            <w:szCs w:val="28"/>
+                            <w:lang w:val="en-US"/>
+                          </w:rPr>
+                          <m:t>S</m:t>
+                        </m:r>
+                      </m:e>
+                      <m:sub>
+                        <m:r>
+                          <w:rPr>
+                            <w:rFonts w:ascii="Cambria Math" w:hAnsi="Cambria Math" w:cs="Times New Roman"/>
+                            <w:sz w:val="28"/>
+                            <w:szCs w:val="28"/>
+                          </w:rPr>
+                          <m:t>ε</m:t>
+                        </m:r>
+                      </m:sub>
+                    </m:sSub>
+                    <m:sSup>
+                      <m:sSupPr>
+                        <m:ctrlPr>
+                          <w:rPr>
+                            <w:rFonts w:ascii="Cambria Math" w:hAnsi="Cambria Math" w:cs="Times New Roman"/>
+                            <w:i/>
+                            <w:sz w:val="28"/>
+                            <w:szCs w:val="28"/>
+                            <w:lang w:val="en-US"/>
+                          </w:rPr>
+                        </m:ctrlPr>
+                      </m:sSupPr>
+                      <m:e>
+                        <m:r>
+                          <w:rPr>
+                            <w:rFonts w:ascii="Cambria Math" w:hAnsi="Cambria Math" w:cs="Times New Roman"/>
+                            <w:sz w:val="28"/>
+                            <w:szCs w:val="28"/>
+                            <w:lang w:val="en-US"/>
+                          </w:rPr>
+                          <m:t>p</m:t>
+                        </m:r>
+                      </m:e>
+                      <m:sup>
+                        <m:r>
+                          <w:rPr>
+                            <w:rFonts w:ascii="Cambria Math" w:hAnsi="Cambria Math" w:cs="Times New Roman"/>
+                            <w:sz w:val="28"/>
+                            <w:szCs w:val="28"/>
+                            <w:lang w:val="en-US"/>
+                          </w:rPr>
+                          <m:t>n</m:t>
+                        </m:r>
+                      </m:sup>
+                    </m:sSup>
+                    <m:r>
+                      <w:rPr>
+                        <w:rFonts w:ascii="Cambria Math" w:hAnsi="Cambria Math" w:cs="Times New Roman"/>
+                        <w:sz w:val="28"/>
+                        <w:szCs w:val="28"/>
+                        <w:lang w:val="en-US"/>
+                      </w:rPr>
+                      <m:t>φ d</m:t>
+                    </m:r>
+                    <m:r>
+                      <m:rPr>
+                        <m:sty m:val="p"/>
+                      </m:rPr>
+                      <w:rPr>
+                        <w:rFonts w:ascii="Cambria Math" w:hAnsi="Cambria Math" w:cs="Times New Roman"/>
+                        <w:sz w:val="28"/>
+                        <w:szCs w:val="28"/>
+                        <w:lang w:val="en-US"/>
+                      </w:rPr>
+                      <m:t>Ω</m:t>
+                    </m:r>
+                  </m:e>
+                </m:nary>
+              </m:oMath>
+            </m:oMathPara>
+          </w:p>
+          <w:p>
+            <w:pPr>
+              <w:jc w:val="center"/>
+              <w:rPr>
+                <w:rFonts w:ascii="Times New Roman" w:eastAsiaTheme="minorEastAsia" w:hAnsi="Times New Roman" w:cs="Times New Roman"/>
+                <w:i/>
+                <w:sz w:val="28"/>
+                <w:szCs w:val="28"/>
+              </w:rPr>
+            </w:pPr>
+          </w:p>
+        </w:tc>
+        <w:tc>
+          <w:tcPr>
+            <w:tcW w:w="840" w:type="dxa"/>
+            <w:vAlign w:val="center"/>
+          </w:tcPr>
+          <w:p>
+            <w:pPr>
+              <w:jc w:val="center"/>
+              <w:rPr>
+                <w:rFonts w:ascii="Times New Roman" w:hAnsi="Times New Roman" w:cs="Times New Roman"/>
+                <w:sz w:val="28"/>
+                <w:szCs w:val="28"/>
+              </w:rPr>
+            </w:pPr>
+            <w:r>
+              <w:rPr>
+                <w:rFonts w:ascii="Times New Roman" w:hAnsi="Times New Roman" w:cs="Times New Roman"/>
+                <w:sz w:val="28"/>
+                <w:szCs w:val="28"/>
+              </w:rPr>
+              <w:t>(1.</w:t>
+            </w:r>
+            <w:r>
+              <w:rPr>
+                <w:rFonts w:ascii="Times New Roman" w:hAnsi="Times New Roman" w:cs="Times New Roman"/>
+                <w:sz w:val="28"/>
+                <w:szCs w:val="28"/>
+                <w:lang w:val="en-US"/>
+              </w:rPr>
+              <w:t>12</w:t>
+            </w:r>
+            <w:r>
+              <w:rPr>
+                <w:rFonts w:ascii="Times New Roman" w:hAnsi="Times New Roman" w:cs="Times New Roman"/>
+                <w:sz w:val="28"/>
+                <w:szCs w:val="28"/>
+              </w:rPr>
+              <w:t>)</w:t>
+            </w:r>
+          </w:p>
+        </w:tc>
+      </w:tr>
+    </w:tbl>
     <w:p>
       <w:pPr>
         <w:rPr>
@@ -12363,6 +13393,7 @@
           <w:sz w:val="28"/>
           <w:szCs w:val="28"/>
         </w:rPr>
+        <w:lastRenderedPageBreak/>
         <w:t xml:space="preserve">После подстановки в систему уравнений </w:t>
       </w:r>
       <w:r>
@@ -15680,7 +16711,6 @@
           <w:sz w:val="28"/>
           <w:szCs w:val="28"/>
         </w:rPr>
-        <w:lastRenderedPageBreak/>
         <w:t xml:space="preserve">Умножим уравнение </w:t>
       </w:r>
       <w:r>
@@ -17637,6 +18667,7 @@
                 <w:sz w:val="28"/>
                 <w:szCs w:val="28"/>
               </w:rPr>
+              <w:lastRenderedPageBreak/>
               <w:t>(</w:t>
             </w:r>
             <w:r>
@@ -19576,7 +20607,6 @@
           <w:szCs w:val="28"/>
           <w:lang w:val="en-US"/>
         </w:rPr>
-        <w:lastRenderedPageBreak/>
         <w:t>I</w:t>
       </w:r>
       <w:r>
@@ -20062,7 +21092,16 @@
                             <w:szCs w:val="28"/>
                             <w:lang w:val="en-US"/>
                           </w:rPr>
-                          <m:t xml:space="preserve">+2G </m:t>
+                          <m:t>+2G</m:t>
+                        </m:r>
+                        <m:r>
+                          <w:rPr>
+                            <w:rFonts w:ascii="Cambria Math" w:hAnsi="Cambria Math" w:cs="Times New Roman"/>
+                            <w:sz w:val="28"/>
+                            <w:szCs w:val="28"/>
+                            <w:lang w:val="en-US"/>
+                          </w:rPr>
+                          <m:t xml:space="preserve"> </m:t>
                         </m:r>
                         <m:r>
                           <m:rPr>
@@ -20076,36 +21115,33 @@
                           </w:rPr>
                           <m:t>ε</m:t>
                         </m:r>
-                        <m:r>
-                          <w:rPr>
-                            <w:rFonts w:ascii="Cambria Math" w:hAnsi="Cambria Math" w:cs="Times New Roman"/>
-                            <w:sz w:val="28"/>
-                            <w:szCs w:val="28"/>
-                            <w:lang w:val="en-US"/>
-                          </w:rPr>
-                          <m:t>(</m:t>
-                        </m:r>
-                        <m:r>
-                          <m:rPr>
-                            <m:sty m:val="bi"/>
-                          </m:rPr>
-                          <w:rPr>
-                            <w:rFonts w:ascii="Cambria Math" w:hAnsi="Cambria Math" w:cs="Times New Roman"/>
-                            <w:sz w:val="28"/>
-                            <w:szCs w:val="28"/>
-                            <w:lang w:val="en-US"/>
-                          </w:rPr>
-                          <m:t>u</m:t>
-                        </m:r>
-                        <m:r>
-                          <w:rPr>
-                            <w:rFonts w:ascii="Cambria Math" w:hAnsi="Cambria Math" w:cs="Times New Roman"/>
-                            <w:sz w:val="28"/>
-                            <w:szCs w:val="28"/>
-                            <w:lang w:val="en-US"/>
-                          </w:rPr>
-                          <m:t>)</m:t>
-                        </m:r>
+                        <m:d>
+                          <m:dPr>
+                            <m:ctrlPr>
+                              <w:rPr>
+                                <w:rFonts w:ascii="Cambria Math" w:hAnsi="Cambria Math" w:cs="Times New Roman"/>
+                                <w:i/>
+                                <w:sz w:val="28"/>
+                                <w:szCs w:val="28"/>
+                                <w:lang w:val="en-US"/>
+                              </w:rPr>
+                            </m:ctrlPr>
+                          </m:dPr>
+                          <m:e>
+                            <m:r>
+                              <m:rPr>
+                                <m:sty m:val="bi"/>
+                              </m:rPr>
+                              <w:rPr>
+                                <w:rFonts w:ascii="Cambria Math" w:hAnsi="Cambria Math" w:cs="Times New Roman"/>
+                                <w:sz w:val="28"/>
+                                <w:szCs w:val="28"/>
+                                <w:lang w:val="en-US"/>
+                              </w:rPr>
+                              <m:t>u</m:t>
+                            </m:r>
+                          </m:e>
+                        </m:d>
                       </m:e>
                       <m:e>
                         <m:r>
@@ -20402,6 +21438,8 @@
           <w:szCs w:val="28"/>
         </w:rPr>
       </w:pPr>
+      <w:bookmarkStart w:id="0" w:name="_GoBack"/>
+      <w:bookmarkEnd w:id="0"/>
     </w:p>
     <w:p>
       <w:pPr>
@@ -21951,7 +22989,6 @@
           <w:sz w:val="28"/>
           <w:szCs w:val="28"/>
         </w:rPr>
-        <w:lastRenderedPageBreak/>
         <w:t>Тестовая функция:</w:t>
       </w:r>
     </w:p>
@@ -29760,8 +30797,6 @@
           <w:szCs w:val="28"/>
         </w:rPr>
       </w:pPr>
-      <w:bookmarkStart w:id="0" w:name="_GoBack"/>
-      <w:bookmarkEnd w:id="0"/>
       <w:r>
         <w:rPr>
           <w:rFonts w:ascii="Times New Roman" w:eastAsiaTheme="minorEastAsia" w:hAnsi="Times New Roman" w:cs="Times New Roman"/>
@@ -29772,7 +30807,6 @@
           <w:szCs w:val="28"/>
           <w:lang w:val="en-US"/>
         </w:rPr>
-        <w:lastRenderedPageBreak/>
         <w:t>IV.</w:t>
       </w:r>
       <w:r>
@@ -31361,7 +32395,7 @@
   <w:style w:type="paragraph" w:default="1" w:styleId="a">
     <w:name w:val="Normal"/>
     <w:qFormat/>
-    <w:rsid w:val="003807C7"/>
+    <w:rsid w:val="00035D81"/>
   </w:style>
   <w:style w:type="character" w:default="1" w:styleId="a0">
     <w:name w:val="Default Paragraph Font"/>
@@ -31782,7 +32816,7 @@
 </file>
 
 <file path=customXml/itemProps1.xml><?xml version="1.0" encoding="utf-8"?>
-<ds:datastoreItem xmlns:ds="http://schemas.openxmlformats.org/officeDocument/2006/customXml" ds:itemID="{8D7FBA52-8DA2-45A4-8603-CF6B69228D09}">
+<ds:datastoreItem xmlns:ds="http://schemas.openxmlformats.org/officeDocument/2006/customXml" ds:itemID="{31C60696-C515-49D5-B0A6-79424F661A4A}">
   <ds:schemaRefs>
     <ds:schemaRef ds:uri="http://schemas.openxmlformats.org/officeDocument/2006/bibliography"/>
   </ds:schemaRefs>

</xml_diff>

<commit_message>
Realization of fracture growth
</commit_message>
<xml_diff>
--- a/Docs/Problem formulation.docx
+++ b/Docs/Problem formulation.docx
@@ -1,6 +1,6 @@
 
 <file path=word/document.xml><?xml version="1.0" encoding="utf-8"?>
-<w:document xmlns:wpc="http://schemas.microsoft.com/office/word/2010/wordprocessingCanvas" xmlns:cx="http://schemas.microsoft.com/office/drawing/2014/chartex" xmlns:cx1="http://schemas.microsoft.com/office/drawing/2015/9/8/chartex" xmlns:cx2="http://schemas.microsoft.com/office/drawing/2015/10/21/chartex" xmlns:cx3="http://schemas.microsoft.com/office/drawing/2016/5/9/chartex" xmlns:cx4="http://schemas.microsoft.com/office/drawing/2016/5/10/chartex" xmlns:cx5="http://schemas.microsoft.com/office/drawing/2016/5/11/chartex" xmlns:cx6="http://schemas.microsoft.com/office/drawing/2016/5/12/chartex" xmlns:cx7="http://schemas.microsoft.com/office/drawing/2016/5/13/chartex" xmlns:cx8="http://schemas.microsoft.com/office/drawing/2016/5/14/chartex" xmlns:mc="http://schemas.openxmlformats.org/markup-compatibility/2006" xmlns:aink="http://schemas.microsoft.com/office/drawing/2016/ink" xmlns:am3d="http://schemas.microsoft.com/office/drawing/2017/model3d" xmlns:o="urn:schemas-microsoft-com:office:office" xmlns:r="http://schemas.openxmlformats.org/officeDocument/2006/relationships" xmlns:m="http://schemas.openxmlformats.org/officeDocument/2006/math" xmlns:v="urn:schemas-microsoft-com:vml" xmlns:wp14="http://schemas.microsoft.com/office/word/2010/wordprocessingDrawing" xmlns:wp="http://schemas.openxmlformats.org/drawingml/2006/wordprocessingDrawing" xmlns:w10="urn:schemas-microsoft-com:office:word" xmlns:w="http://schemas.openxmlformats.org/wordprocessingml/2006/main" xmlns:w14="http://schemas.microsoft.com/office/word/2010/wordml" xmlns:w15="http://schemas.microsoft.com/office/word/2012/wordml" xmlns:w16cex="http://schemas.microsoft.com/office/word/2018/wordml/cex" xmlns:w16cid="http://schemas.microsoft.com/office/word/2016/wordml/cid" xmlns:w16="http://schemas.microsoft.com/office/word/2018/wordml" xmlns:w16sdtdh="http://schemas.microsoft.com/office/word/2020/wordml/sdtdatahash" xmlns:w16se="http://schemas.microsoft.com/office/word/2015/wordml/symex" xmlns:wpg="http://schemas.microsoft.com/office/word/2010/wordprocessingGroup" xmlns:wpi="http://schemas.microsoft.com/office/word/2010/wordprocessingInk" xmlns:wne="http://schemas.microsoft.com/office/word/2006/wordml" xmlns:wps="http://schemas.microsoft.com/office/word/2010/wordprocessingShape" mc:Ignorable="w14 w15 w16se w16cid w16 w16cex w16sdtdh wp14">
+<w:document xmlns:wpc="http://schemas.microsoft.com/office/word/2010/wordprocessingCanvas" xmlns:cx="http://schemas.microsoft.com/office/drawing/2014/chartex" xmlns:cx1="http://schemas.microsoft.com/office/drawing/2015/9/8/chartex" xmlns:mc="http://schemas.openxmlformats.org/markup-compatibility/2006" xmlns:o="urn:schemas-microsoft-com:office:office" xmlns:r="http://schemas.openxmlformats.org/officeDocument/2006/relationships" xmlns:m="http://schemas.openxmlformats.org/officeDocument/2006/math" xmlns:v="urn:schemas-microsoft-com:vml" xmlns:wp14="http://schemas.microsoft.com/office/word/2010/wordprocessingDrawing" xmlns:wp="http://schemas.openxmlformats.org/drawingml/2006/wordprocessingDrawing" xmlns:w10="urn:schemas-microsoft-com:office:word" xmlns:w="http://schemas.openxmlformats.org/wordprocessingml/2006/main" xmlns:w14="http://schemas.microsoft.com/office/word/2010/wordml" xmlns:w15="http://schemas.microsoft.com/office/word/2012/wordml" xmlns:w16se="http://schemas.microsoft.com/office/word/2015/wordml/symex" xmlns:wpg="http://schemas.microsoft.com/office/word/2010/wordprocessingGroup" xmlns:wpi="http://schemas.microsoft.com/office/word/2010/wordprocessingInk" xmlns:wne="http://schemas.microsoft.com/office/word/2006/wordml" xmlns:wps="http://schemas.microsoft.com/office/word/2010/wordprocessingShape" mc:Ignorable="w14 w15 w16se wp14">
   <w:body>
     <w:p>
       <w:pPr>
@@ -12069,11 +12069,17 @@
         <w:jc w:val="both"/>
         <w:rPr>
           <w:rFonts w:ascii="Times New Roman" w:hAnsi="Times New Roman" w:cs="Times New Roman"/>
+          <w:b/>
+          <w:bCs/>
           <w:sz w:val="28"/>
           <w:szCs w:val="28"/>
+          <w:lang w:val="en-US"/>
         </w:rPr>
       </w:pPr>
-      <w:r>
+    </w:p>
+    <w:p>
+      <w:pPr>
+        <w:jc w:val="both"/>
         <w:rPr>
           <w:rFonts w:ascii="Times New Roman" w:hAnsi="Times New Roman" w:cs="Times New Roman"/>
           <w:b/>
@@ -12082,6 +12088,209 @@
           <w:szCs w:val="28"/>
           <w:lang w:val="en-US"/>
         </w:rPr>
+      </w:pPr>
+    </w:p>
+    <w:p>
+      <w:pPr>
+        <w:jc w:val="both"/>
+        <w:rPr>
+          <w:rFonts w:ascii="Times New Roman" w:hAnsi="Times New Roman" w:cs="Times New Roman"/>
+          <w:b/>
+          <w:bCs/>
+          <w:sz w:val="28"/>
+          <w:szCs w:val="28"/>
+          <w:lang w:val="en-US"/>
+        </w:rPr>
+      </w:pPr>
+    </w:p>
+    <w:p>
+      <w:pPr>
+        <w:jc w:val="both"/>
+        <w:rPr>
+          <w:rFonts w:ascii="Times New Roman" w:hAnsi="Times New Roman" w:cs="Times New Roman"/>
+          <w:b/>
+          <w:bCs/>
+          <w:sz w:val="28"/>
+          <w:szCs w:val="28"/>
+          <w:lang w:val="en-US"/>
+        </w:rPr>
+      </w:pPr>
+    </w:p>
+    <w:p>
+      <w:pPr>
+        <w:jc w:val="both"/>
+        <w:rPr>
+          <w:rFonts w:ascii="Times New Roman" w:hAnsi="Times New Roman" w:cs="Times New Roman"/>
+          <w:b/>
+          <w:bCs/>
+          <w:sz w:val="28"/>
+          <w:szCs w:val="28"/>
+          <w:lang w:val="en-US"/>
+        </w:rPr>
+      </w:pPr>
+    </w:p>
+    <w:p>
+      <w:pPr>
+        <w:jc w:val="both"/>
+        <w:rPr>
+          <w:rFonts w:ascii="Times New Roman" w:hAnsi="Times New Roman" w:cs="Times New Roman"/>
+          <w:b/>
+          <w:bCs/>
+          <w:sz w:val="28"/>
+          <w:szCs w:val="28"/>
+          <w:lang w:val="en-US"/>
+        </w:rPr>
+      </w:pPr>
+    </w:p>
+    <w:p>
+      <w:pPr>
+        <w:jc w:val="both"/>
+        <w:rPr>
+          <w:rFonts w:ascii="Times New Roman" w:hAnsi="Times New Roman" w:cs="Times New Roman"/>
+          <w:b/>
+          <w:bCs/>
+          <w:sz w:val="28"/>
+          <w:szCs w:val="28"/>
+          <w:lang w:val="en-US"/>
+        </w:rPr>
+      </w:pPr>
+    </w:p>
+    <w:p>
+      <w:pPr>
+        <w:jc w:val="both"/>
+        <w:rPr>
+          <w:rFonts w:ascii="Times New Roman" w:hAnsi="Times New Roman" w:cs="Times New Roman"/>
+          <w:b/>
+          <w:bCs/>
+          <w:sz w:val="28"/>
+          <w:szCs w:val="28"/>
+          <w:lang w:val="en-US"/>
+        </w:rPr>
+      </w:pPr>
+    </w:p>
+    <w:p>
+      <w:pPr>
+        <w:jc w:val="both"/>
+        <w:rPr>
+          <w:rFonts w:ascii="Times New Roman" w:hAnsi="Times New Roman" w:cs="Times New Roman"/>
+          <w:b/>
+          <w:bCs/>
+          <w:sz w:val="28"/>
+          <w:szCs w:val="28"/>
+          <w:lang w:val="en-US"/>
+        </w:rPr>
+      </w:pPr>
+    </w:p>
+    <w:p>
+      <w:pPr>
+        <w:jc w:val="both"/>
+        <w:rPr>
+          <w:rFonts w:ascii="Times New Roman" w:hAnsi="Times New Roman" w:cs="Times New Roman"/>
+          <w:b/>
+          <w:bCs/>
+          <w:sz w:val="28"/>
+          <w:szCs w:val="28"/>
+          <w:lang w:val="en-US"/>
+        </w:rPr>
+      </w:pPr>
+    </w:p>
+    <w:p>
+      <w:pPr>
+        <w:jc w:val="both"/>
+        <w:rPr>
+          <w:rFonts w:ascii="Times New Roman" w:hAnsi="Times New Roman" w:cs="Times New Roman"/>
+          <w:b/>
+          <w:bCs/>
+          <w:sz w:val="28"/>
+          <w:szCs w:val="28"/>
+          <w:lang w:val="en-US"/>
+        </w:rPr>
+      </w:pPr>
+    </w:p>
+    <w:p>
+      <w:pPr>
+        <w:jc w:val="both"/>
+        <w:rPr>
+          <w:rFonts w:ascii="Times New Roman" w:hAnsi="Times New Roman" w:cs="Times New Roman"/>
+          <w:b/>
+          <w:bCs/>
+          <w:sz w:val="28"/>
+          <w:szCs w:val="28"/>
+          <w:lang w:val="en-US"/>
+        </w:rPr>
+      </w:pPr>
+    </w:p>
+    <w:p>
+      <w:pPr>
+        <w:jc w:val="both"/>
+        <w:rPr>
+          <w:rFonts w:ascii="Times New Roman" w:hAnsi="Times New Roman" w:cs="Times New Roman"/>
+          <w:b/>
+          <w:bCs/>
+          <w:sz w:val="28"/>
+          <w:szCs w:val="28"/>
+          <w:lang w:val="en-US"/>
+        </w:rPr>
+      </w:pPr>
+    </w:p>
+    <w:p>
+      <w:pPr>
+        <w:jc w:val="both"/>
+        <w:rPr>
+          <w:rFonts w:ascii="Times New Roman" w:hAnsi="Times New Roman" w:cs="Times New Roman"/>
+          <w:b/>
+          <w:bCs/>
+          <w:sz w:val="28"/>
+          <w:szCs w:val="28"/>
+          <w:lang w:val="en-US"/>
+        </w:rPr>
+      </w:pPr>
+    </w:p>
+    <w:p>
+      <w:pPr>
+        <w:jc w:val="both"/>
+        <w:rPr>
+          <w:rFonts w:ascii="Times New Roman" w:hAnsi="Times New Roman" w:cs="Times New Roman"/>
+          <w:b/>
+          <w:bCs/>
+          <w:sz w:val="28"/>
+          <w:szCs w:val="28"/>
+          <w:lang w:val="en-US"/>
+        </w:rPr>
+      </w:pPr>
+    </w:p>
+    <w:p>
+      <w:pPr>
+        <w:jc w:val="both"/>
+        <w:rPr>
+          <w:rFonts w:ascii="Times New Roman" w:hAnsi="Times New Roman" w:cs="Times New Roman"/>
+          <w:b/>
+          <w:bCs/>
+          <w:sz w:val="28"/>
+          <w:szCs w:val="28"/>
+          <w:lang w:val="en-US"/>
+        </w:rPr>
+      </w:pPr>
+    </w:p>
+    <w:p>
+      <w:pPr>
+        <w:jc w:val="both"/>
+        <w:rPr>
+          <w:rFonts w:ascii="Times New Roman" w:hAnsi="Times New Roman" w:cs="Times New Roman"/>
+          <w:sz w:val="28"/>
+          <w:szCs w:val="28"/>
+        </w:rPr>
+      </w:pPr>
+      <w:r>
+        <w:rPr>
+          <w:rFonts w:ascii="Times New Roman" w:hAnsi="Times New Roman" w:cs="Times New Roman"/>
+          <w:b/>
+          <w:bCs/>
+          <w:sz w:val="28"/>
+          <w:szCs w:val="28"/>
+          <w:lang w:val="en-US"/>
+        </w:rPr>
+        <w:lastRenderedPageBreak/>
         <w:t>I</w:t>
       </w:r>
       <w:r>
@@ -13355,7 +13564,6 @@
           <w:sz w:val="28"/>
           <w:szCs w:val="28"/>
         </w:rPr>
-        <w:lastRenderedPageBreak/>
         <w:t xml:space="preserve">После подстановки в систему уравнений </w:t>
       </w:r>
       <w:r>
@@ -15135,6 +15343,7 @@
                     <w:sz w:val="28"/>
                     <w:szCs w:val="28"/>
                   </w:rPr>
+                  <w:lastRenderedPageBreak/>
                   <m:t>Φ</m:t>
                 </m:r>
                 <m:r>
@@ -17003,6 +17212,7 @@
           <w:sz w:val="28"/>
           <w:szCs w:val="28"/>
         </w:rPr>
+        <w:lastRenderedPageBreak/>
         <w:t>Преобразуем левую часть уравнения, используя следующее соотношение:</w:t>
       </w:r>
     </w:p>
@@ -18629,7 +18839,6 @@
                 <w:sz w:val="28"/>
                 <w:szCs w:val="28"/>
               </w:rPr>
-              <w:lastRenderedPageBreak/>
               <w:t>(</w:t>
             </w:r>
             <w:r>
@@ -20569,6 +20778,7 @@
           <w:szCs w:val="28"/>
           <w:lang w:val="en-US"/>
         </w:rPr>
+        <w:lastRenderedPageBreak/>
         <w:t>I</w:t>
       </w:r>
       <w:r>
@@ -21391,6 +21601,8 @@
           <w:szCs w:val="28"/>
         </w:rPr>
       </w:pPr>
+      <w:bookmarkStart w:id="0" w:name="_GoBack"/>
+      <w:bookmarkEnd w:id="0"/>
     </w:p>
     <w:p>
       <w:pPr>
@@ -22434,6 +22646,15 @@
                     <w:lang w:val="en-US"/>
                   </w:rPr>
                   <m:t>gh</m:t>
+                </m:r>
+                <m:r>
+                  <w:rPr>
+                    <w:rFonts w:ascii="Cambria Math" w:hAnsi="Cambria Math" w:cs="Times New Roman"/>
+                    <w:sz w:val="28"/>
+                    <w:szCs w:val="28"/>
+                    <w:lang w:val="en-US"/>
+                  </w:rPr>
+                  <m:t>-αp</m:t>
                 </m:r>
               </m:oMath>
             </m:oMathPara>
@@ -22727,6 +22948,50 @@
                       <m:sSubPr>
                         <m:ctrlPr>
                           <w:rPr>
+                            <w:rFonts w:ascii="Cambria Math" w:eastAsia="Times New Roman" w:hAnsi="Cambria Math" w:cs="Times New Roman"/>
+                            <w:i/>
+                            <w:sz w:val="28"/>
+                            <w:szCs w:val="28"/>
+                            <w:lang w:val="en-US"/>
+                          </w:rPr>
+                        </m:ctrlPr>
+                      </m:sSubPr>
+                      <m:e>
+                        <m:r>
+                          <w:rPr>
+                            <w:rFonts w:ascii="Cambria Math" w:eastAsia="Times New Roman" w:hAnsi="Cambria Math" w:cs="Times New Roman"/>
+                            <w:sz w:val="28"/>
+                            <w:szCs w:val="28"/>
+                            <w:lang w:val="en-US"/>
+                          </w:rPr>
+                          <m:t>σ</m:t>
+                        </m:r>
+                      </m:e>
+                      <m:sub>
+                        <m:r>
+                          <w:rPr>
+                            <w:rFonts w:ascii="Cambria Math" w:eastAsia="Times New Roman" w:hAnsi="Cambria Math" w:cs="Times New Roman"/>
+                            <w:sz w:val="28"/>
+                            <w:szCs w:val="28"/>
+                            <w:lang w:val="en-US"/>
+                          </w:rPr>
+                          <m:t>h0</m:t>
+                        </m:r>
+                      </m:sub>
+                    </m:sSub>
+                    <m:r>
+                      <w:rPr>
+                        <w:rFonts w:ascii="Cambria Math" w:eastAsia="Times New Roman" w:hAnsi="Cambria Math" w:cs="Times New Roman"/>
+                        <w:sz w:val="28"/>
+                        <w:szCs w:val="28"/>
+                        <w:lang w:val="en-US"/>
+                      </w:rPr>
+                      <m:t>-</m:t>
+                    </m:r>
+                    <m:sSub>
+                      <m:sSubPr>
+                        <m:ctrlPr>
+                          <w:rPr>
                             <w:rFonts w:ascii="Cambria Math" w:hAnsi="Cambria Math" w:cs="Times New Roman"/>
                             <w:i/>
                             <w:sz w:val="28"/>
@@ -22939,6 +23204,7 @@
           <w:sz w:val="28"/>
           <w:szCs w:val="28"/>
         </w:rPr>
+        <w:lastRenderedPageBreak/>
         <w:t>Тестовая функция:</w:t>
       </w:r>
     </w:p>
@@ -26664,6 +26930,50 @@
                         <m:r>
                           <w:rPr>
                             <w:rFonts w:ascii="Cambria Math" w:hAnsi="Cambria Math" w:cs="Times New Roman"/>
+                            <w:sz w:val="28"/>
+                            <w:szCs w:val="28"/>
+                            <w:lang w:val="en-US"/>
+                          </w:rPr>
+                          <m:t>-</m:t>
+                        </m:r>
+                        <m:sSub>
+                          <m:sSubPr>
+                            <m:ctrlPr>
+                              <w:rPr>
+                                <w:rFonts w:ascii="Cambria Math" w:eastAsia="Times New Roman" w:hAnsi="Cambria Math" w:cs="Times New Roman"/>
+                                <w:i/>
+                                <w:sz w:val="28"/>
+                                <w:szCs w:val="28"/>
+                                <w:lang w:val="en-US"/>
+                              </w:rPr>
+                            </m:ctrlPr>
+                          </m:sSubPr>
+                          <m:e>
+                            <m:r>
+                              <w:rPr>
+                                <w:rFonts w:ascii="Cambria Math" w:eastAsia="Times New Roman" w:hAnsi="Cambria Math" w:cs="Times New Roman"/>
+                                <w:sz w:val="28"/>
+                                <w:szCs w:val="28"/>
+                                <w:lang w:val="en-US"/>
+                              </w:rPr>
+                              <m:t>σ</m:t>
+                            </m:r>
+                          </m:e>
+                          <m:sub>
+                            <m:r>
+                              <w:rPr>
+                                <w:rFonts w:ascii="Cambria Math" w:eastAsia="Times New Roman" w:hAnsi="Cambria Math" w:cs="Times New Roman"/>
+                                <w:sz w:val="28"/>
+                                <w:szCs w:val="28"/>
+                                <w:lang w:val="en-US"/>
+                              </w:rPr>
+                              <m:t>h0</m:t>
+                            </m:r>
+                          </m:sub>
+                        </m:sSub>
+                        <m:r>
+                          <w:rPr>
+                            <w:rFonts w:ascii="Cambria Math" w:eastAsia="Times New Roman" w:hAnsi="Cambria Math" w:cs="Times New Roman"/>
                             <w:sz w:val="28"/>
                             <w:szCs w:val="28"/>
                             <w:lang w:val="en-US"/>
@@ -29332,6 +29642,50 @@
                           <m:sSubPr>
                             <m:ctrlPr>
                               <w:rPr>
+                                <w:rFonts w:ascii="Cambria Math" w:eastAsia="Times New Roman" w:hAnsi="Cambria Math" w:cs="Times New Roman"/>
+                                <w:i/>
+                                <w:sz w:val="28"/>
+                                <w:szCs w:val="28"/>
+                                <w:lang w:val="en-US"/>
+                              </w:rPr>
+                            </m:ctrlPr>
+                          </m:sSubPr>
+                          <m:e>
+                            <m:r>
+                              <w:rPr>
+                                <w:rFonts w:ascii="Cambria Math" w:eastAsia="Times New Roman" w:hAnsi="Cambria Math" w:cs="Times New Roman"/>
+                                <w:sz w:val="28"/>
+                                <w:szCs w:val="28"/>
+                                <w:lang w:val="en-US"/>
+                              </w:rPr>
+                              <m:t>σ</m:t>
+                            </m:r>
+                          </m:e>
+                          <m:sub>
+                            <m:r>
+                              <w:rPr>
+                                <w:rFonts w:ascii="Cambria Math" w:eastAsia="Times New Roman" w:hAnsi="Cambria Math" w:cs="Times New Roman"/>
+                                <w:sz w:val="28"/>
+                                <w:szCs w:val="28"/>
+                                <w:lang w:val="en-US"/>
+                              </w:rPr>
+                              <m:t>h0</m:t>
+                            </m:r>
+                          </m:sub>
+                        </m:sSub>
+                        <m:r>
+                          <w:rPr>
+                            <w:rFonts w:ascii="Cambria Math" w:eastAsia="Times New Roman" w:hAnsi="Cambria Math" w:cs="Times New Roman"/>
+                            <w:sz w:val="28"/>
+                            <w:szCs w:val="28"/>
+                            <w:lang w:val="en-US"/>
+                          </w:rPr>
+                          <m:t>-</m:t>
+                        </m:r>
+                        <m:sSub>
+                          <m:sSubPr>
+                            <m:ctrlPr>
+                              <w:rPr>
                                 <w:rFonts w:ascii="Cambria Math" w:hAnsi="Cambria Math" w:cs="Times New Roman"/>
                                 <w:i/>
                                 <w:sz w:val="28"/>
@@ -30757,6 +31111,7 @@
           <w:szCs w:val="28"/>
           <w:lang w:val="en-US"/>
         </w:rPr>
+        <w:lastRenderedPageBreak/>
         <w:t>IV.</w:t>
       </w:r>
       <w:r>
@@ -31354,15 +31709,31 @@
                     </m:ctrlPr>
                   </m:sSubPr>
                   <m:e>
-                    <m:r>
-                      <w:rPr>
-                        <w:rFonts w:ascii="Cambria Math" w:eastAsia="Times New Roman" w:hAnsi="Cambria Math" w:cs="Times New Roman"/>
-                        <w:sz w:val="28"/>
-                        <w:szCs w:val="28"/>
-                        <w:lang w:val="en-US"/>
-                      </w:rPr>
-                      <m:t>σ</m:t>
-                    </m:r>
+                    <m:acc>
+                      <m:accPr>
+                        <m:chr m:val="̅"/>
+                        <m:ctrlPr>
+                          <w:rPr>
+                            <w:rFonts w:ascii="Cambria Math" w:eastAsia="Times New Roman" w:hAnsi="Cambria Math" w:cs="Times New Roman"/>
+                            <w:i/>
+                            <w:sz w:val="28"/>
+                            <w:szCs w:val="28"/>
+                            <w:lang w:val="en-US"/>
+                          </w:rPr>
+                        </m:ctrlPr>
+                      </m:accPr>
+                      <m:e>
+                        <m:r>
+                          <w:rPr>
+                            <w:rFonts w:ascii="Cambria Math" w:eastAsia="Times New Roman" w:hAnsi="Cambria Math" w:cs="Times New Roman"/>
+                            <w:sz w:val="28"/>
+                            <w:szCs w:val="28"/>
+                            <w:lang w:val="en-US"/>
+                          </w:rPr>
+                          <m:t>σ</m:t>
+                        </m:r>
+                      </m:e>
+                    </m:acc>
                   </m:e>
                   <m:sub>
                     <m:r>
@@ -31512,7 +31883,7 @@
 </file>
 
 <file path=word/numbering.xml><?xml version="1.0" encoding="utf-8"?>
-<w:numbering xmlns:wpc="http://schemas.microsoft.com/office/word/2010/wordprocessingCanvas" xmlns:cx="http://schemas.microsoft.com/office/drawing/2014/chartex" xmlns:cx1="http://schemas.microsoft.com/office/drawing/2015/9/8/chartex" xmlns:cx2="http://schemas.microsoft.com/office/drawing/2015/10/21/chartex" xmlns:cx3="http://schemas.microsoft.com/office/drawing/2016/5/9/chartex" xmlns:cx4="http://schemas.microsoft.com/office/drawing/2016/5/10/chartex" xmlns:cx5="http://schemas.microsoft.com/office/drawing/2016/5/11/chartex" xmlns:cx6="http://schemas.microsoft.com/office/drawing/2016/5/12/chartex" xmlns:cx7="http://schemas.microsoft.com/office/drawing/2016/5/13/chartex" xmlns:cx8="http://schemas.microsoft.com/office/drawing/2016/5/14/chartex" xmlns:mc="http://schemas.openxmlformats.org/markup-compatibility/2006" xmlns:aink="http://schemas.microsoft.com/office/drawing/2016/ink" xmlns:am3d="http://schemas.microsoft.com/office/drawing/2017/model3d" xmlns:o="urn:schemas-microsoft-com:office:office" xmlns:r="http://schemas.openxmlformats.org/officeDocument/2006/relationships" xmlns:m="http://schemas.openxmlformats.org/officeDocument/2006/math" xmlns:v="urn:schemas-microsoft-com:vml" xmlns:wp14="http://schemas.microsoft.com/office/word/2010/wordprocessingDrawing" xmlns:wp="http://schemas.openxmlformats.org/drawingml/2006/wordprocessingDrawing" xmlns:w10="urn:schemas-microsoft-com:office:word" xmlns:w="http://schemas.openxmlformats.org/wordprocessingml/2006/main" xmlns:w14="http://schemas.microsoft.com/office/word/2010/wordml" xmlns:w15="http://schemas.microsoft.com/office/word/2012/wordml" xmlns:w16cex="http://schemas.microsoft.com/office/word/2018/wordml/cex" xmlns:w16cid="http://schemas.microsoft.com/office/word/2016/wordml/cid" xmlns:w16="http://schemas.microsoft.com/office/word/2018/wordml" xmlns:w16sdtdh="http://schemas.microsoft.com/office/word/2020/wordml/sdtdatahash" xmlns:w16se="http://schemas.microsoft.com/office/word/2015/wordml/symex" xmlns:wpg="http://schemas.microsoft.com/office/word/2010/wordprocessingGroup" xmlns:wpi="http://schemas.microsoft.com/office/word/2010/wordprocessingInk" xmlns:wne="http://schemas.microsoft.com/office/word/2006/wordml" xmlns:wps="http://schemas.microsoft.com/office/word/2010/wordprocessingShape" mc:Ignorable="w14 w15 w16se w16cid w16 w16cex w16sdtdh wp14">
+<w:numbering xmlns:wpc="http://schemas.microsoft.com/office/word/2010/wordprocessingCanvas" xmlns:cx="http://schemas.microsoft.com/office/drawing/2014/chartex" xmlns:cx1="http://schemas.microsoft.com/office/drawing/2015/9/8/chartex" xmlns:mc="http://schemas.openxmlformats.org/markup-compatibility/2006" xmlns:o="urn:schemas-microsoft-com:office:office" xmlns:r="http://schemas.openxmlformats.org/officeDocument/2006/relationships" xmlns:m="http://schemas.openxmlformats.org/officeDocument/2006/math" xmlns:v="urn:schemas-microsoft-com:vml" xmlns:wp14="http://schemas.microsoft.com/office/word/2010/wordprocessingDrawing" xmlns:wp="http://schemas.openxmlformats.org/drawingml/2006/wordprocessingDrawing" xmlns:w10="urn:schemas-microsoft-com:office:word" xmlns:w="http://schemas.openxmlformats.org/wordprocessingml/2006/main" xmlns:w14="http://schemas.microsoft.com/office/word/2010/wordml" xmlns:w15="http://schemas.microsoft.com/office/word/2012/wordml" xmlns:w16se="http://schemas.microsoft.com/office/word/2015/wordml/symex" xmlns:wpg="http://schemas.microsoft.com/office/word/2010/wordprocessingGroup" xmlns:wpi="http://schemas.microsoft.com/office/word/2010/wordprocessingInk" xmlns:wne="http://schemas.microsoft.com/office/word/2006/wordml" xmlns:wps="http://schemas.microsoft.com/office/word/2010/wordprocessingShape" mc:Ignorable="w14 w15 w16se wp14">
   <w:abstractNum w:abstractNumId="0" w15:restartNumberingAfterBreak="0">
     <w:nsid w:val="0C5F5432"/>
     <w:multiLevelType w:val="hybridMultilevel"/>
@@ -31977,7 +32348,7 @@
 </file>
 
 <file path=word/styles.xml><?xml version="1.0" encoding="utf-8"?>
-<w:styles xmlns:mc="http://schemas.openxmlformats.org/markup-compatibility/2006" xmlns:r="http://schemas.openxmlformats.org/officeDocument/2006/relationships" xmlns:w="http://schemas.openxmlformats.org/wordprocessingml/2006/main" xmlns:w14="http://schemas.microsoft.com/office/word/2010/wordml" xmlns:w15="http://schemas.microsoft.com/office/word/2012/wordml" xmlns:w16cex="http://schemas.microsoft.com/office/word/2018/wordml/cex" xmlns:w16cid="http://schemas.microsoft.com/office/word/2016/wordml/cid" xmlns:w16="http://schemas.microsoft.com/office/word/2018/wordml" xmlns:w16sdtdh="http://schemas.microsoft.com/office/word/2020/wordml/sdtdatahash" xmlns:w16se="http://schemas.microsoft.com/office/word/2015/wordml/symex" mc:Ignorable="w14 w15 w16se w16cid w16 w16cex w16sdtdh">
+<w:styles xmlns:mc="http://schemas.openxmlformats.org/markup-compatibility/2006" xmlns:r="http://schemas.openxmlformats.org/officeDocument/2006/relationships" xmlns:w="http://schemas.openxmlformats.org/wordprocessingml/2006/main" xmlns:w14="http://schemas.microsoft.com/office/word/2010/wordml" xmlns:w15="http://schemas.microsoft.com/office/word/2012/wordml" xmlns:w16se="http://schemas.microsoft.com/office/word/2015/wordml/symex" mc:Ignorable="w14 w15 w16se">
   <w:docDefaults>
     <w:rPrDefault>
       <w:rPr>
@@ -31993,7 +32364,7 @@
       </w:pPr>
     </w:pPrDefault>
   </w:docDefaults>
-  <w:latentStyles w:defLockedState="0" w:defUIPriority="99" w:defSemiHidden="0" w:defUnhideWhenUsed="0" w:defQFormat="0" w:count="376">
+  <w:latentStyles w:defLockedState="0" w:defUIPriority="99" w:defSemiHidden="0" w:defUnhideWhenUsed="0" w:defQFormat="0" w:count="371">
     <w:lsdException w:name="Normal" w:uiPriority="0" w:qFormat="1"/>
     <w:lsdException w:name="heading 1" w:uiPriority="9" w:qFormat="1"/>
     <w:lsdException w:name="heading 2" w:semiHidden="1" w:uiPriority="9" w:unhideWhenUsed="1" w:qFormat="1"/>
@@ -32099,6 +32470,7 @@
     <w:lsdException w:name="HTML Sample" w:semiHidden="1" w:unhideWhenUsed="1"/>
     <w:lsdException w:name="HTML Typewriter" w:semiHidden="1" w:unhideWhenUsed="1"/>
     <w:lsdException w:name="HTML Variable" w:semiHidden="1" w:unhideWhenUsed="1"/>
+    <w:lsdException w:name="Normal Table" w:semiHidden="1" w:unhideWhenUsed="1"/>
     <w:lsdException w:name="annotation subject" w:semiHidden="1" w:unhideWhenUsed="1"/>
     <w:lsdException w:name="No List" w:semiHidden="1" w:unhideWhenUsed="1"/>
     <w:lsdException w:name="Outline List 1" w:semiHidden="1" w:unhideWhenUsed="1"/>
@@ -32141,8 +32513,11 @@
     <w:lsdException w:name="Table Contemporary" w:semiHidden="1" w:unhideWhenUsed="1"/>
     <w:lsdException w:name="Table Elegant" w:semiHidden="1" w:unhideWhenUsed="1"/>
     <w:lsdException w:name="Table Professional" w:semiHidden="1" w:unhideWhenUsed="1"/>
+    <w:lsdException w:name="Table Subtle 1" w:semiHidden="1" w:unhideWhenUsed="1"/>
     <w:lsdException w:name="Table Subtle 2" w:semiHidden="1" w:unhideWhenUsed="1"/>
     <w:lsdException w:name="Table Web 1" w:semiHidden="1" w:unhideWhenUsed="1"/>
+    <w:lsdException w:name="Table Web 2" w:semiHidden="1" w:unhideWhenUsed="1"/>
+    <w:lsdException w:name="Table Web 3" w:semiHidden="1" w:unhideWhenUsed="1"/>
     <w:lsdException w:name="Balloon Text" w:semiHidden="1" w:unhideWhenUsed="1"/>
     <w:lsdException w:name="Table Grid" w:uiPriority="39"/>
     <w:lsdException w:name="Table Theme" w:semiHidden="1" w:unhideWhenUsed="1"/>
@@ -32361,11 +32736,6 @@
     <w:lsdException w:name="List Table 5 Dark Accent 6" w:uiPriority="50"/>
     <w:lsdException w:name="List Table 6 Colorful Accent 6" w:uiPriority="51"/>
     <w:lsdException w:name="List Table 7 Colorful Accent 6" w:uiPriority="52"/>
-    <w:lsdException w:name="Mention" w:semiHidden="1" w:unhideWhenUsed="1"/>
-    <w:lsdException w:name="Smart Hyperlink" w:semiHidden="1" w:unhideWhenUsed="1"/>
-    <w:lsdException w:name="Hashtag" w:semiHidden="1" w:unhideWhenUsed="1"/>
-    <w:lsdException w:name="Unresolved Mention" w:semiHidden="1" w:unhideWhenUsed="1"/>
-    <w:lsdException w:name="Smart Link" w:semiHidden="1" w:unhideWhenUsed="1"/>
   </w:latentStyles>
   <w:style w:type="paragraph" w:default="1" w:styleId="a">
     <w:name w:val="Normal"/>
@@ -32791,7 +33161,7 @@
 </file>
 
 <file path=customXml/itemProps1.xml><?xml version="1.0" encoding="utf-8"?>
-<ds:datastoreItem xmlns:ds="http://schemas.openxmlformats.org/officeDocument/2006/customXml" ds:itemID="{31C60696-C515-49D5-B0A6-79424F661A4A}">
+<ds:datastoreItem xmlns:ds="http://schemas.openxmlformats.org/officeDocument/2006/customXml" ds:itemID="{E9C7D483-473A-49B2-B646-E7B4D426C904}">
   <ds:schemaRefs>
     <ds:schemaRef ds:uri="http://schemas.openxmlformats.org/officeDocument/2006/bibliography"/>
   </ds:schemaRefs>

</xml_diff>